<commit_message>
Update ke hoach thuc hien
</commit_message>
<xml_diff>
--- a/Documents/TaiLieuLapKeHoachThucHien.docx
+++ b/Documents/TaiLieuLapKeHoachThucHien.docx
@@ -2935,8 +2935,6 @@
               </w:rPr>
               <w:t>cầu</w:t>
             </w:r>
-            <w:bookmarkStart w:id="0" w:name="_GoBack"/>
-            <w:bookmarkEnd w:id="0"/>
             <w:proofErr w:type="spellEnd"/>
           </w:p>
         </w:tc>
@@ -2951,6 +2949,522 @@
           <w:szCs w:val="28"/>
         </w:rPr>
       </w:pPr>
+    </w:p>
+    <w:p>
+      <w:pPr>
+        <w:ind w:left="360"/>
+        <w:rPr>
+          <w:rFonts w:ascii="Times New Roman" w:hAnsi="Times New Roman" w:cs="Times New Roman"/>
+          <w:sz w:val="28"/>
+          <w:szCs w:val="28"/>
+        </w:rPr>
+      </w:pPr>
+    </w:p>
+    <w:p>
+      <w:pPr>
+        <w:ind w:left="360"/>
+        <w:rPr>
+          <w:rFonts w:ascii="Times New Roman" w:hAnsi="Times New Roman" w:cs="Times New Roman"/>
+          <w:sz w:val="28"/>
+          <w:szCs w:val="28"/>
+        </w:rPr>
+      </w:pPr>
+      <w:proofErr w:type="spellStart"/>
+      <w:r>
+        <w:rPr>
+          <w:rFonts w:ascii="Times New Roman" w:hAnsi="Times New Roman" w:cs="Times New Roman"/>
+          <w:sz w:val="28"/>
+          <w:szCs w:val="28"/>
+        </w:rPr>
+        <w:t>Mục</w:t>
+      </w:r>
+      <w:proofErr w:type="spellEnd"/>
+      <w:r>
+        <w:rPr>
+          <w:rFonts w:ascii="Times New Roman" w:hAnsi="Times New Roman" w:cs="Times New Roman"/>
+          <w:sz w:val="28"/>
+          <w:szCs w:val="28"/>
+        </w:rPr>
+        <w:t xml:space="preserve"> </w:t>
+      </w:r>
+      <w:proofErr w:type="spellStart"/>
+      <w:r>
+        <w:rPr>
+          <w:rFonts w:ascii="Times New Roman" w:hAnsi="Times New Roman" w:cs="Times New Roman"/>
+          <w:sz w:val="28"/>
+          <w:szCs w:val="28"/>
+        </w:rPr>
+        <w:t>tiêu</w:t>
+      </w:r>
+      <w:proofErr w:type="spellEnd"/>
+      <w:r>
+        <w:rPr>
+          <w:rFonts w:ascii="Times New Roman" w:hAnsi="Times New Roman" w:cs="Times New Roman"/>
+          <w:sz w:val="28"/>
+          <w:szCs w:val="28"/>
+        </w:rPr>
+        <w:t xml:space="preserve">: </w:t>
+      </w:r>
+    </w:p>
+    <w:p>
+      <w:pPr>
+        <w:ind w:left="360"/>
+        <w:rPr>
+          <w:rFonts w:ascii="Times New Roman" w:hAnsi="Times New Roman" w:cs="Times New Roman"/>
+          <w:sz w:val="28"/>
+          <w:szCs w:val="28"/>
+        </w:rPr>
+      </w:pPr>
+      <w:r>
+        <w:rPr>
+          <w:rFonts w:ascii="Times New Roman" w:hAnsi="Times New Roman" w:cs="Times New Roman"/>
+          <w:sz w:val="28"/>
+          <w:szCs w:val="28"/>
+        </w:rPr>
+        <w:t xml:space="preserve">- </w:t>
+      </w:r>
+      <w:proofErr w:type="spellStart"/>
+      <w:r>
+        <w:rPr>
+          <w:rFonts w:ascii="Times New Roman" w:hAnsi="Times New Roman" w:cs="Times New Roman"/>
+          <w:sz w:val="28"/>
+          <w:szCs w:val="28"/>
+        </w:rPr>
+        <w:t>Hoàn</w:t>
+      </w:r>
+      <w:proofErr w:type="spellEnd"/>
+      <w:r>
+        <w:rPr>
+          <w:rFonts w:ascii="Times New Roman" w:hAnsi="Times New Roman" w:cs="Times New Roman"/>
+          <w:sz w:val="28"/>
+          <w:szCs w:val="28"/>
+        </w:rPr>
+        <w:t xml:space="preserve"> </w:t>
+      </w:r>
+      <w:proofErr w:type="spellStart"/>
+      <w:r>
+        <w:rPr>
+          <w:rFonts w:ascii="Times New Roman" w:hAnsi="Times New Roman" w:cs="Times New Roman"/>
+          <w:sz w:val="28"/>
+          <w:szCs w:val="28"/>
+        </w:rPr>
+        <w:t>thành</w:t>
+      </w:r>
+      <w:proofErr w:type="spellEnd"/>
+      <w:r>
+        <w:rPr>
+          <w:rFonts w:ascii="Times New Roman" w:hAnsi="Times New Roman" w:cs="Times New Roman"/>
+          <w:sz w:val="28"/>
+          <w:szCs w:val="28"/>
+        </w:rPr>
+        <w:t xml:space="preserve"> </w:t>
+      </w:r>
+      <w:proofErr w:type="spellStart"/>
+      <w:r>
+        <w:rPr>
+          <w:rFonts w:ascii="Times New Roman" w:hAnsi="Times New Roman" w:cs="Times New Roman"/>
+          <w:sz w:val="28"/>
+          <w:szCs w:val="28"/>
+        </w:rPr>
+        <w:t>công</w:t>
+      </w:r>
+      <w:proofErr w:type="spellEnd"/>
+      <w:r>
+        <w:rPr>
+          <w:rFonts w:ascii="Times New Roman" w:hAnsi="Times New Roman" w:cs="Times New Roman"/>
+          <w:sz w:val="28"/>
+          <w:szCs w:val="28"/>
+        </w:rPr>
+        <w:t xml:space="preserve"> </w:t>
+      </w:r>
+      <w:proofErr w:type="spellStart"/>
+      <w:r>
+        <w:rPr>
+          <w:rFonts w:ascii="Times New Roman" w:hAnsi="Times New Roman" w:cs="Times New Roman"/>
+          <w:sz w:val="28"/>
+          <w:szCs w:val="28"/>
+        </w:rPr>
+        <w:t>việc</w:t>
+      </w:r>
+      <w:proofErr w:type="spellEnd"/>
+      <w:r>
+        <w:rPr>
+          <w:rFonts w:ascii="Times New Roman" w:hAnsi="Times New Roman" w:cs="Times New Roman"/>
+          <w:sz w:val="28"/>
+          <w:szCs w:val="28"/>
+        </w:rPr>
+        <w:t xml:space="preserve"> </w:t>
+      </w:r>
+      <w:proofErr w:type="spellStart"/>
+      <w:r>
+        <w:rPr>
+          <w:rFonts w:ascii="Times New Roman" w:hAnsi="Times New Roman" w:cs="Times New Roman"/>
+          <w:sz w:val="28"/>
+          <w:szCs w:val="28"/>
+        </w:rPr>
+        <w:t>đúng</w:t>
+      </w:r>
+      <w:proofErr w:type="spellEnd"/>
+      <w:r>
+        <w:rPr>
+          <w:rFonts w:ascii="Times New Roman" w:hAnsi="Times New Roman" w:cs="Times New Roman"/>
+          <w:sz w:val="28"/>
+          <w:szCs w:val="28"/>
+        </w:rPr>
+        <w:t xml:space="preserve"> </w:t>
+      </w:r>
+      <w:proofErr w:type="spellStart"/>
+      <w:r>
+        <w:rPr>
+          <w:rFonts w:ascii="Times New Roman" w:hAnsi="Times New Roman" w:cs="Times New Roman"/>
+          <w:sz w:val="28"/>
+          <w:szCs w:val="28"/>
+        </w:rPr>
+        <w:t>tiến</w:t>
+      </w:r>
+      <w:proofErr w:type="spellEnd"/>
+      <w:r>
+        <w:rPr>
+          <w:rFonts w:ascii="Times New Roman" w:hAnsi="Times New Roman" w:cs="Times New Roman"/>
+          <w:sz w:val="28"/>
+          <w:szCs w:val="28"/>
+        </w:rPr>
+        <w:t xml:space="preserve"> </w:t>
+      </w:r>
+      <w:proofErr w:type="spellStart"/>
+      <w:r>
+        <w:rPr>
+          <w:rFonts w:ascii="Times New Roman" w:hAnsi="Times New Roman" w:cs="Times New Roman"/>
+          <w:sz w:val="28"/>
+          <w:szCs w:val="28"/>
+        </w:rPr>
+        <w:t>độ</w:t>
+      </w:r>
+      <w:proofErr w:type="spellEnd"/>
+      <w:r>
+        <w:rPr>
+          <w:rFonts w:ascii="Times New Roman" w:hAnsi="Times New Roman" w:cs="Times New Roman"/>
+          <w:sz w:val="28"/>
+          <w:szCs w:val="28"/>
+        </w:rPr>
+        <w:t>.</w:t>
+      </w:r>
+    </w:p>
+    <w:p>
+      <w:pPr>
+        <w:ind w:left="360"/>
+        <w:rPr>
+          <w:rFonts w:ascii="Times New Roman" w:hAnsi="Times New Roman" w:cs="Times New Roman"/>
+          <w:sz w:val="28"/>
+          <w:szCs w:val="28"/>
+        </w:rPr>
+      </w:pPr>
+      <w:r>
+        <w:rPr>
+          <w:rFonts w:ascii="Times New Roman" w:hAnsi="Times New Roman" w:cs="Times New Roman"/>
+          <w:sz w:val="28"/>
+          <w:szCs w:val="28"/>
+        </w:rPr>
+        <w:t xml:space="preserve">- </w:t>
+      </w:r>
+      <w:proofErr w:type="spellStart"/>
+      <w:r>
+        <w:rPr>
+          <w:rFonts w:ascii="Times New Roman" w:hAnsi="Times New Roman" w:cs="Times New Roman"/>
+          <w:sz w:val="28"/>
+          <w:szCs w:val="28"/>
+        </w:rPr>
+        <w:t>Hiểu</w:t>
+      </w:r>
+      <w:proofErr w:type="spellEnd"/>
+      <w:r>
+        <w:rPr>
+          <w:rFonts w:ascii="Times New Roman" w:hAnsi="Times New Roman" w:cs="Times New Roman"/>
+          <w:sz w:val="28"/>
+          <w:szCs w:val="28"/>
+        </w:rPr>
+        <w:t xml:space="preserve"> </w:t>
+      </w:r>
+      <w:proofErr w:type="spellStart"/>
+      <w:r>
+        <w:rPr>
+          <w:rFonts w:ascii="Times New Roman" w:hAnsi="Times New Roman" w:cs="Times New Roman"/>
+          <w:sz w:val="28"/>
+          <w:szCs w:val="28"/>
+        </w:rPr>
+        <w:t>được</w:t>
+      </w:r>
+      <w:proofErr w:type="spellEnd"/>
+      <w:r>
+        <w:rPr>
+          <w:rFonts w:ascii="Times New Roman" w:hAnsi="Times New Roman" w:cs="Times New Roman"/>
+          <w:sz w:val="28"/>
+          <w:szCs w:val="28"/>
+        </w:rPr>
+        <w:t xml:space="preserve"> </w:t>
+      </w:r>
+      <w:proofErr w:type="spellStart"/>
+      <w:r>
+        <w:rPr>
+          <w:rFonts w:ascii="Times New Roman" w:hAnsi="Times New Roman" w:cs="Times New Roman"/>
+          <w:sz w:val="28"/>
+          <w:szCs w:val="28"/>
+        </w:rPr>
+        <w:t>cấu</w:t>
+      </w:r>
+      <w:proofErr w:type="spellEnd"/>
+      <w:r>
+        <w:rPr>
+          <w:rFonts w:ascii="Times New Roman" w:hAnsi="Times New Roman" w:cs="Times New Roman"/>
+          <w:sz w:val="28"/>
+          <w:szCs w:val="28"/>
+        </w:rPr>
+        <w:t xml:space="preserve"> </w:t>
+      </w:r>
+      <w:proofErr w:type="spellStart"/>
+      <w:r>
+        <w:rPr>
+          <w:rFonts w:ascii="Times New Roman" w:hAnsi="Times New Roman" w:cs="Times New Roman"/>
+          <w:sz w:val="28"/>
+          <w:szCs w:val="28"/>
+        </w:rPr>
+        <w:t>trúc</w:t>
+      </w:r>
+      <w:proofErr w:type="spellEnd"/>
+      <w:r>
+        <w:rPr>
+          <w:rFonts w:ascii="Times New Roman" w:hAnsi="Times New Roman" w:cs="Times New Roman"/>
+          <w:sz w:val="28"/>
+          <w:szCs w:val="28"/>
+        </w:rPr>
+        <w:t xml:space="preserve"> </w:t>
+      </w:r>
+      <w:proofErr w:type="spellStart"/>
+      <w:r>
+        <w:rPr>
+          <w:rFonts w:ascii="Times New Roman" w:hAnsi="Times New Roman" w:cs="Times New Roman"/>
+          <w:sz w:val="28"/>
+          <w:szCs w:val="28"/>
+        </w:rPr>
+        <w:t>và</w:t>
+      </w:r>
+      <w:proofErr w:type="spellEnd"/>
+      <w:r>
+        <w:rPr>
+          <w:rFonts w:ascii="Times New Roman" w:hAnsi="Times New Roman" w:cs="Times New Roman"/>
+          <w:sz w:val="28"/>
+          <w:szCs w:val="28"/>
+        </w:rPr>
+        <w:t xml:space="preserve"> </w:t>
+      </w:r>
+      <w:proofErr w:type="spellStart"/>
+      <w:r>
+        <w:rPr>
+          <w:rFonts w:ascii="Times New Roman" w:hAnsi="Times New Roman" w:cs="Times New Roman"/>
+          <w:sz w:val="28"/>
+          <w:szCs w:val="28"/>
+        </w:rPr>
+        <w:t>cách</w:t>
+      </w:r>
+      <w:proofErr w:type="spellEnd"/>
+      <w:r>
+        <w:rPr>
+          <w:rFonts w:ascii="Times New Roman" w:hAnsi="Times New Roman" w:cs="Times New Roman"/>
+          <w:sz w:val="28"/>
+          <w:szCs w:val="28"/>
+        </w:rPr>
+        <w:t xml:space="preserve"> </w:t>
+      </w:r>
+      <w:proofErr w:type="spellStart"/>
+      <w:r>
+        <w:rPr>
+          <w:rFonts w:ascii="Times New Roman" w:hAnsi="Times New Roman" w:cs="Times New Roman"/>
+          <w:sz w:val="28"/>
+          <w:szCs w:val="28"/>
+        </w:rPr>
+        <w:t>mà</w:t>
+      </w:r>
+      <w:proofErr w:type="spellEnd"/>
+      <w:r>
+        <w:rPr>
+          <w:rFonts w:ascii="Times New Roman" w:hAnsi="Times New Roman" w:cs="Times New Roman"/>
+          <w:sz w:val="28"/>
+          <w:szCs w:val="28"/>
+        </w:rPr>
+        <w:t xml:space="preserve"> </w:t>
+      </w:r>
+      <w:proofErr w:type="spellStart"/>
+      <w:r>
+        <w:rPr>
+          <w:rFonts w:ascii="Times New Roman" w:hAnsi="Times New Roman" w:cs="Times New Roman"/>
+          <w:sz w:val="28"/>
+          <w:szCs w:val="28"/>
+        </w:rPr>
+        <w:t>ứng</w:t>
+      </w:r>
+      <w:proofErr w:type="spellEnd"/>
+      <w:r>
+        <w:rPr>
+          <w:rFonts w:ascii="Times New Roman" w:hAnsi="Times New Roman" w:cs="Times New Roman"/>
+          <w:sz w:val="28"/>
+          <w:szCs w:val="28"/>
+        </w:rPr>
+        <w:t xml:space="preserve"> dụ</w:t>
+      </w:r>
+      <w:bookmarkStart w:id="0" w:name="_GoBack"/>
+      <w:bookmarkEnd w:id="0"/>
+      <w:r>
+        <w:rPr>
+          <w:rFonts w:ascii="Times New Roman" w:hAnsi="Times New Roman" w:cs="Times New Roman"/>
+          <w:sz w:val="28"/>
+          <w:szCs w:val="28"/>
+        </w:rPr>
+        <w:t xml:space="preserve">ng </w:t>
+      </w:r>
+      <w:proofErr w:type="spellStart"/>
+      <w:r>
+        <w:rPr>
+          <w:rFonts w:ascii="Times New Roman" w:hAnsi="Times New Roman" w:cs="Times New Roman"/>
+          <w:sz w:val="28"/>
+          <w:szCs w:val="28"/>
+        </w:rPr>
+        <w:t>làm</w:t>
+      </w:r>
+      <w:proofErr w:type="spellEnd"/>
+      <w:r>
+        <w:rPr>
+          <w:rFonts w:ascii="Times New Roman" w:hAnsi="Times New Roman" w:cs="Times New Roman"/>
+          <w:sz w:val="28"/>
+          <w:szCs w:val="28"/>
+        </w:rPr>
+        <w:t xml:space="preserve"> </w:t>
+      </w:r>
+      <w:proofErr w:type="spellStart"/>
+      <w:r>
+        <w:rPr>
+          <w:rFonts w:ascii="Times New Roman" w:hAnsi="Times New Roman" w:cs="Times New Roman"/>
+          <w:sz w:val="28"/>
+          <w:szCs w:val="28"/>
+        </w:rPr>
+        <w:t>việc</w:t>
+      </w:r>
+      <w:proofErr w:type="spellEnd"/>
+      <w:r>
+        <w:rPr>
+          <w:rFonts w:ascii="Times New Roman" w:hAnsi="Times New Roman" w:cs="Times New Roman"/>
+          <w:sz w:val="28"/>
+          <w:szCs w:val="28"/>
+        </w:rPr>
+        <w:t>.</w:t>
+      </w:r>
+    </w:p>
+    <w:p>
+      <w:pPr>
+        <w:ind w:left="360"/>
+        <w:rPr>
+          <w:rFonts w:ascii="Times New Roman" w:hAnsi="Times New Roman" w:cs="Times New Roman"/>
+          <w:sz w:val="28"/>
+          <w:szCs w:val="28"/>
+        </w:rPr>
+      </w:pPr>
+      <w:r>
+        <w:rPr>
+          <w:rFonts w:ascii="Times New Roman" w:hAnsi="Times New Roman" w:cs="Times New Roman"/>
+          <w:sz w:val="28"/>
+          <w:szCs w:val="28"/>
+        </w:rPr>
+        <w:t xml:space="preserve">- </w:t>
+      </w:r>
+      <w:proofErr w:type="spellStart"/>
+      <w:r>
+        <w:rPr>
+          <w:rFonts w:ascii="Times New Roman" w:hAnsi="Times New Roman" w:cs="Times New Roman"/>
+          <w:sz w:val="28"/>
+          <w:szCs w:val="28"/>
+        </w:rPr>
+        <w:t>Hoàn</w:t>
+      </w:r>
+      <w:proofErr w:type="spellEnd"/>
+      <w:r>
+        <w:rPr>
+          <w:rFonts w:ascii="Times New Roman" w:hAnsi="Times New Roman" w:cs="Times New Roman"/>
+          <w:sz w:val="28"/>
+          <w:szCs w:val="28"/>
+        </w:rPr>
+        <w:t xml:space="preserve"> </w:t>
+      </w:r>
+      <w:proofErr w:type="spellStart"/>
+      <w:r>
+        <w:rPr>
+          <w:rFonts w:ascii="Times New Roman" w:hAnsi="Times New Roman" w:cs="Times New Roman"/>
+          <w:sz w:val="28"/>
+          <w:szCs w:val="28"/>
+        </w:rPr>
+        <w:t>thiện</w:t>
+      </w:r>
+      <w:proofErr w:type="spellEnd"/>
+      <w:r>
+        <w:rPr>
+          <w:rFonts w:ascii="Times New Roman" w:hAnsi="Times New Roman" w:cs="Times New Roman"/>
+          <w:sz w:val="28"/>
+          <w:szCs w:val="28"/>
+        </w:rPr>
+        <w:t xml:space="preserve"> </w:t>
+      </w:r>
+      <w:proofErr w:type="spellStart"/>
+      <w:r>
+        <w:rPr>
+          <w:rFonts w:ascii="Times New Roman" w:hAnsi="Times New Roman" w:cs="Times New Roman"/>
+          <w:sz w:val="28"/>
+          <w:szCs w:val="28"/>
+        </w:rPr>
+        <w:t>và</w:t>
+      </w:r>
+      <w:proofErr w:type="spellEnd"/>
+      <w:r>
+        <w:rPr>
+          <w:rFonts w:ascii="Times New Roman" w:hAnsi="Times New Roman" w:cs="Times New Roman"/>
+          <w:sz w:val="28"/>
+          <w:szCs w:val="28"/>
+        </w:rPr>
+        <w:t xml:space="preserve"> </w:t>
+      </w:r>
+      <w:proofErr w:type="spellStart"/>
+      <w:r>
+        <w:rPr>
+          <w:rFonts w:ascii="Times New Roman" w:hAnsi="Times New Roman" w:cs="Times New Roman"/>
+          <w:sz w:val="28"/>
+          <w:szCs w:val="28"/>
+        </w:rPr>
+        <w:t>chạy</w:t>
+      </w:r>
+      <w:proofErr w:type="spellEnd"/>
+      <w:r>
+        <w:rPr>
+          <w:rFonts w:ascii="Times New Roman" w:hAnsi="Times New Roman" w:cs="Times New Roman"/>
+          <w:sz w:val="28"/>
+          <w:szCs w:val="28"/>
+        </w:rPr>
+        <w:t xml:space="preserve"> </w:t>
+      </w:r>
+      <w:proofErr w:type="spellStart"/>
+      <w:r>
+        <w:rPr>
+          <w:rFonts w:ascii="Times New Roman" w:hAnsi="Times New Roman" w:cs="Times New Roman"/>
+          <w:sz w:val="28"/>
+          <w:szCs w:val="28"/>
+        </w:rPr>
+        <w:t>được</w:t>
+      </w:r>
+      <w:proofErr w:type="spellEnd"/>
+      <w:r>
+        <w:rPr>
+          <w:rFonts w:ascii="Times New Roman" w:hAnsi="Times New Roman" w:cs="Times New Roman"/>
+          <w:sz w:val="28"/>
+          <w:szCs w:val="28"/>
+        </w:rPr>
+        <w:t xml:space="preserve"> App.</w:t>
+      </w:r>
     </w:p>
     <w:sectPr>
       <w:pgSz w:w="12240" w:h="15840"/>

</xml_diff>